<commit_message>
Update Capturas e Imágenes de como se realiza el proyecto.docx
</commit_message>
<xml_diff>
--- a/Capturas e Imágenes de como se realiza el proyecto.docx
+++ b/Capturas e Imágenes de como se realiza el proyecto.docx
@@ -1050,11 +1050,470 @@
     <w:p>
       <w:pPr>
         <w:pStyle w:val="Prrafodelista"/>
-        <w:ind w:left="1070"/>
-        <w:rPr>
-          <w:b/>
-          <w:bCs/>
-          <w:lang w:val="es-ES"/>
+        <w:numPr>
+          <w:ilvl w:val="0"/>
+          <w:numId w:val="4"/>
+        </w:numPr>
+        <w:rPr>
+          <w:rFonts w:ascii="Times New Roman" w:hAnsi="Times New Roman" w:cs="Times New Roman"/>
+          <w:b/>
+          <w:bCs/>
+        </w:rPr>
+      </w:pPr>
+      <w:r>
+        <w:rPr>
+          <w:rFonts w:ascii="Times New Roman" w:hAnsi="Times New Roman" w:cs="Times New Roman"/>
+          <w:b/>
+          <w:bCs/>
+        </w:rPr>
+        <w:lastRenderedPageBreak/>
+        <w:t xml:space="preserve">Mini Bomba Sumergible DC 2.5V a 6V </w:t>
+      </w:r>
+      <w:proofErr w:type="spellStart"/>
+      <w:r>
+        <w:rPr>
+          <w:rFonts w:ascii="Times New Roman" w:hAnsi="Times New Roman" w:cs="Times New Roman"/>
+          <w:b/>
+          <w:bCs/>
+        </w:rPr>
+        <w:t>Brushless</w:t>
+      </w:r>
+      <w:proofErr w:type="spellEnd"/>
+    </w:p>
+    <w:p>
+      <w:pPr>
+        <w:pStyle w:val="Prrafodelista"/>
+        <w:ind w:left="1068"/>
+        <w:rPr>
+          <w:rFonts w:ascii="Times New Roman" w:hAnsi="Times New Roman" w:cs="Times New Roman"/>
+          <w:lang w:val="es-ES"/>
+        </w:rPr>
+      </w:pPr>
+      <w:r>
+        <w:rPr>
+          <w:noProof/>
+        </w:rPr>
+        <w:drawing>
+          <wp:anchor distT="0" distB="0" distL="114300" distR="114300" simplePos="0" relativeHeight="251661312" behindDoc="0" locked="0" layoutInCell="1" allowOverlap="1" wp14:anchorId="2F34C1CD" wp14:editId="41AD916B">
+            <wp:simplePos x="0" y="0"/>
+            <wp:positionH relativeFrom="margin">
+              <wp:posOffset>875860</wp:posOffset>
+            </wp:positionH>
+            <wp:positionV relativeFrom="paragraph">
+              <wp:posOffset>39174</wp:posOffset>
+            </wp:positionV>
+            <wp:extent cx="3338195" cy="1877695"/>
+            <wp:effectExtent l="0" t="0" r="0" b="8255"/>
+            <wp:wrapSquare wrapText="bothSides"/>
+            <wp:docPr id="8" name="Imagen 8"/>
+            <wp:cNvGraphicFramePr>
+              <a:graphicFrameLocks xmlns:a="http://schemas.openxmlformats.org/drawingml/2006/main" noChangeAspect="1"/>
+            </wp:cNvGraphicFramePr>
+            <a:graphic xmlns:a="http://schemas.openxmlformats.org/drawingml/2006/main">
+              <a:graphicData uri="http://schemas.openxmlformats.org/drawingml/2006/picture">
+                <pic:pic xmlns:pic="http://schemas.openxmlformats.org/drawingml/2006/picture">
+                  <pic:nvPicPr>
+                    <pic:cNvPr id="0" name="Picture 5"/>
+                    <pic:cNvPicPr>
+                      <a:picLocks noChangeAspect="1" noChangeArrowheads="1"/>
+                    </pic:cNvPicPr>
+                  </pic:nvPicPr>
+                  <pic:blipFill>
+                    <a:blip r:embed="rId11" cstate="print">
+                      <a:extLst>
+                        <a:ext uri="{28A0092B-C50C-407E-A947-70E740481C1C}">
+                          <a14:useLocalDpi xmlns:a14="http://schemas.microsoft.com/office/drawing/2010/main" val="0"/>
+                        </a:ext>
+                      </a:extLst>
+                    </a:blip>
+                    <a:srcRect/>
+                    <a:stretch>
+                      <a:fillRect/>
+                    </a:stretch>
+                  </pic:blipFill>
+                  <pic:spPr bwMode="auto">
+                    <a:xfrm>
+                      <a:off x="0" y="0"/>
+                      <a:ext cx="3338195" cy="1877695"/>
+                    </a:xfrm>
+                    <a:prstGeom prst="rect">
+                      <a:avLst/>
+                    </a:prstGeom>
+                    <a:noFill/>
+                    <a:ln>
+                      <a:noFill/>
+                    </a:ln>
+                  </pic:spPr>
+                </pic:pic>
+              </a:graphicData>
+            </a:graphic>
+            <wp14:sizeRelH relativeFrom="page">
+              <wp14:pctWidth>0</wp14:pctWidth>
+            </wp14:sizeRelH>
+            <wp14:sizeRelV relativeFrom="page">
+              <wp14:pctHeight>0</wp14:pctHeight>
+            </wp14:sizeRelV>
+          </wp:anchor>
+        </w:drawing>
+      </w:r>
+    </w:p>
+    <w:p>
+      <w:pPr>
+        <w:pStyle w:val="Prrafodelista"/>
+        <w:ind w:left="1068"/>
+        <w:rPr>
+          <w:rFonts w:ascii="Times New Roman" w:hAnsi="Times New Roman" w:cs="Times New Roman"/>
+          <w:lang w:val="es-ES"/>
+        </w:rPr>
+      </w:pPr>
+    </w:p>
+    <w:p>
+      <w:pPr>
+        <w:rPr>
+          <w:lang w:val="es-ES"/>
+        </w:rPr>
+      </w:pPr>
+    </w:p>
+    <w:p>
+      <w:pPr>
+        <w:rPr>
+          <w:lang w:val="es-ES"/>
+        </w:rPr>
+      </w:pPr>
+    </w:p>
+    <w:p>
+      <w:pPr>
+        <w:rPr>
+          <w:lang w:val="es-ES"/>
+        </w:rPr>
+      </w:pPr>
+    </w:p>
+    <w:p>
+      <w:pPr>
+        <w:rPr>
+          <w:rFonts w:ascii="Times New Roman" w:hAnsi="Times New Roman" w:cs="Times New Roman"/>
+          <w:lang w:val="es-ES"/>
+        </w:rPr>
+      </w:pPr>
+    </w:p>
+    <w:p>
+      <w:pPr>
+        <w:rPr>
+          <w:lang w:val="es-ES"/>
+        </w:rPr>
+      </w:pPr>
+    </w:p>
+    <w:p>
+      <w:pPr>
+        <w:rPr>
+          <w:lang w:val="es-ES"/>
+        </w:rPr>
+      </w:pPr>
+    </w:p>
+    <w:p>
+      <w:pPr>
+        <w:rPr>
+          <w:b/>
+          <w:bCs/>
+          <w:lang w:val="es-ES"/>
+        </w:rPr>
+      </w:pPr>
+    </w:p>
+    <w:p>
+      <w:pPr>
+        <w:pStyle w:val="Prrafodelista"/>
+        <w:numPr>
+          <w:ilvl w:val="1"/>
+          <w:numId w:val="4"/>
+        </w:numPr>
+        <w:rPr>
+          <w:rFonts w:ascii="Times New Roman" w:hAnsi="Times New Roman" w:cs="Times New Roman"/>
+          <w:b/>
+          <w:bCs/>
+          <w:lang w:val="es-ES"/>
+        </w:rPr>
+      </w:pPr>
+      <w:r>
+        <w:rPr>
+          <w:rFonts w:ascii="Times New Roman" w:hAnsi="Times New Roman" w:cs="Times New Roman"/>
+          <w:b/>
+          <w:bCs/>
+          <w:lang w:val="es-ES"/>
+        </w:rPr>
+        <w:t>Marco Teórico de la Mini Bomba Sumergible</w:t>
+      </w:r>
+    </w:p>
+    <w:p>
+      <w:pPr>
+        <w:ind w:left="1788"/>
+        <w:rPr>
+          <w:rFonts w:ascii="Times New Roman" w:hAnsi="Times New Roman" w:cs="Times New Roman"/>
+        </w:rPr>
+      </w:pPr>
+      <w:r>
+        <w:rPr>
+          <w:rFonts w:ascii="Times New Roman" w:hAnsi="Times New Roman" w:cs="Times New Roman"/>
+        </w:rPr>
+        <w:t xml:space="preserve">Esta bomba de agua </w:t>
+      </w:r>
+      <w:proofErr w:type="spellStart"/>
+      <w:r>
+        <w:rPr>
+          <w:rFonts w:ascii="Times New Roman" w:hAnsi="Times New Roman" w:cs="Times New Roman"/>
+        </w:rPr>
+        <w:t>movera</w:t>
+      </w:r>
+      <w:proofErr w:type="spellEnd"/>
+      <w:r>
+        <w:rPr>
+          <w:rFonts w:ascii="Times New Roman" w:hAnsi="Times New Roman" w:cs="Times New Roman"/>
+        </w:rPr>
+        <w:t xml:space="preserve"> de 1,3 A 2 Litros por minuto (80 A 120 Litros/Hora), sirve para trabajo pesado con </w:t>
+      </w:r>
+      <w:proofErr w:type="spellStart"/>
+      <w:r>
+        <w:rPr>
+          <w:rFonts w:ascii="Times New Roman" w:hAnsi="Times New Roman" w:cs="Times New Roman"/>
+        </w:rPr>
+        <w:t>caracteristicas</w:t>
+      </w:r>
+      <w:proofErr w:type="spellEnd"/>
+      <w:r>
+        <w:rPr>
+          <w:rFonts w:ascii="Times New Roman" w:hAnsi="Times New Roman" w:cs="Times New Roman"/>
+        </w:rPr>
+        <w:t xml:space="preserve"> de funcionamiento de 6V posee un cuerpo termo-</w:t>
+      </w:r>
+      <w:proofErr w:type="spellStart"/>
+      <w:r>
+        <w:rPr>
+          <w:rFonts w:ascii="Times New Roman" w:hAnsi="Times New Roman" w:cs="Times New Roman"/>
+        </w:rPr>
+        <w:t>plastico</w:t>
+      </w:r>
+      <w:proofErr w:type="spellEnd"/>
+      <w:r>
+        <w:rPr>
+          <w:rFonts w:ascii="Times New Roman" w:hAnsi="Times New Roman" w:cs="Times New Roman"/>
+        </w:rPr>
+        <w:t xml:space="preserve"> resistente. Es totalmente sumergible y refrigerado por agua. Normalmente esta bomba se usa para hacer una fuente, una cascada, regar las plantas, o lo que el usuario estime conveniente.</w:t>
+      </w:r>
+    </w:p>
+    <w:p>
+      <w:pPr>
+        <w:pStyle w:val="Prrafodelista"/>
+        <w:numPr>
+          <w:ilvl w:val="2"/>
+          <w:numId w:val="4"/>
+        </w:numPr>
+        <w:shd w:val="clear" w:color="auto" w:fill="FFFFFF"/>
+        <w:spacing w:after="0" w:line="540" w:lineRule="atLeast"/>
+        <w:rPr>
+          <w:rFonts w:ascii="Times New Roman" w:eastAsia="Times New Roman" w:hAnsi="Times New Roman" w:cs="Times New Roman"/>
+          <w:b/>
+          <w:bCs/>
+          <w:color w:val="777777"/>
+          <w:spacing w:val="1"/>
+          <w:sz w:val="20"/>
+          <w:szCs w:val="20"/>
+          <w:lang w:eastAsia="es-EC"/>
+        </w:rPr>
+      </w:pPr>
+      <w:r>
+        <w:rPr>
+          <w:rFonts w:ascii="Times New Roman" w:hAnsi="Times New Roman" w:cs="Times New Roman"/>
+          <w:b/>
+          <w:bCs/>
+        </w:rPr>
+        <w:t>Características:</w:t>
+      </w:r>
+    </w:p>
+    <w:p>
+      <w:pPr>
+        <w:pStyle w:val="Prrafodelista"/>
+        <w:numPr>
+          <w:ilvl w:val="3"/>
+          <w:numId w:val="4"/>
+        </w:numPr>
+        <w:rPr>
+          <w:rFonts w:ascii="Times New Roman" w:hAnsi="Times New Roman" w:cs="Times New Roman"/>
+        </w:rPr>
+      </w:pPr>
+      <w:r>
+        <w:rPr>
+          <w:rFonts w:ascii="Times New Roman" w:hAnsi="Times New Roman" w:cs="Times New Roman"/>
+        </w:rPr>
+        <w:t>Voltaje DC: 2.5-6V</w:t>
+      </w:r>
+    </w:p>
+    <w:p>
+      <w:pPr>
+        <w:pStyle w:val="Prrafodelista"/>
+        <w:numPr>
+          <w:ilvl w:val="3"/>
+          <w:numId w:val="4"/>
+        </w:numPr>
+        <w:rPr>
+          <w:rFonts w:ascii="Times New Roman" w:hAnsi="Times New Roman" w:cs="Times New Roman"/>
+        </w:rPr>
+      </w:pPr>
+      <w:r>
+        <w:rPr>
+          <w:rFonts w:ascii="Times New Roman" w:hAnsi="Times New Roman" w:cs="Times New Roman"/>
+        </w:rPr>
+        <w:t>Potencia 0.4-1.5W</w:t>
+      </w:r>
+    </w:p>
+    <w:p>
+      <w:pPr>
+        <w:pStyle w:val="Prrafodelista"/>
+        <w:numPr>
+          <w:ilvl w:val="3"/>
+          <w:numId w:val="4"/>
+        </w:numPr>
+        <w:rPr>
+          <w:rFonts w:ascii="Times New Roman" w:hAnsi="Times New Roman" w:cs="Times New Roman"/>
+        </w:rPr>
+      </w:pPr>
+      <w:r>
+        <w:rPr>
+          <w:rFonts w:ascii="Times New Roman" w:hAnsi="Times New Roman" w:cs="Times New Roman"/>
+        </w:rPr>
+        <w:t>Elevación máxima: 40-110cm / 15.75 "-43,4"</w:t>
+      </w:r>
+    </w:p>
+    <w:p>
+      <w:pPr>
+        <w:pStyle w:val="Prrafodelista"/>
+        <w:numPr>
+          <w:ilvl w:val="3"/>
+          <w:numId w:val="4"/>
+        </w:numPr>
+        <w:rPr>
+          <w:rFonts w:ascii="Times New Roman" w:hAnsi="Times New Roman" w:cs="Times New Roman"/>
+        </w:rPr>
+      </w:pPr>
+      <w:r>
+        <w:rPr>
+          <w:rFonts w:ascii="Times New Roman" w:hAnsi="Times New Roman" w:cs="Times New Roman"/>
+        </w:rPr>
+        <w:t>Caudal: 80-120L / H</w:t>
+      </w:r>
+    </w:p>
+    <w:p>
+      <w:pPr>
+        <w:pStyle w:val="Prrafodelista"/>
+        <w:numPr>
+          <w:ilvl w:val="3"/>
+          <w:numId w:val="4"/>
+        </w:numPr>
+        <w:rPr>
+          <w:rFonts w:ascii="Times New Roman" w:hAnsi="Times New Roman" w:cs="Times New Roman"/>
+        </w:rPr>
+      </w:pPr>
+      <w:r>
+        <w:rPr>
+          <w:rFonts w:ascii="Times New Roman" w:hAnsi="Times New Roman" w:cs="Times New Roman"/>
+        </w:rPr>
+        <w:t>Diámetro exterior de salida de agua: 7,5 mm / 0,3 "</w:t>
+      </w:r>
+    </w:p>
+    <w:p>
+      <w:pPr>
+        <w:pStyle w:val="Prrafodelista"/>
+        <w:numPr>
+          <w:ilvl w:val="3"/>
+          <w:numId w:val="4"/>
+        </w:numPr>
+        <w:rPr>
+          <w:rFonts w:ascii="Times New Roman" w:hAnsi="Times New Roman" w:cs="Times New Roman"/>
+        </w:rPr>
+      </w:pPr>
+      <w:r>
+        <w:rPr>
+          <w:rFonts w:ascii="Times New Roman" w:hAnsi="Times New Roman" w:cs="Times New Roman"/>
+        </w:rPr>
+        <w:t>Dentro de diámetro de salida del agua: 5 mm / 0.2 "</w:t>
+      </w:r>
+    </w:p>
+    <w:p>
+      <w:pPr>
+        <w:pStyle w:val="Prrafodelista"/>
+        <w:numPr>
+          <w:ilvl w:val="3"/>
+          <w:numId w:val="4"/>
+        </w:numPr>
+        <w:rPr>
+          <w:rFonts w:ascii="Times New Roman" w:hAnsi="Times New Roman" w:cs="Times New Roman"/>
+        </w:rPr>
+      </w:pPr>
+      <w:r>
+        <w:rPr>
+          <w:rFonts w:ascii="Times New Roman" w:hAnsi="Times New Roman" w:cs="Times New Roman"/>
+        </w:rPr>
+        <w:t>Diámetro: Aprox. 24mm / 0.95 "</w:t>
+      </w:r>
+    </w:p>
+    <w:p>
+      <w:pPr>
+        <w:pStyle w:val="Prrafodelista"/>
+        <w:numPr>
+          <w:ilvl w:val="3"/>
+          <w:numId w:val="4"/>
+        </w:numPr>
+        <w:rPr>
+          <w:rFonts w:ascii="Times New Roman" w:hAnsi="Times New Roman" w:cs="Times New Roman"/>
+        </w:rPr>
+      </w:pPr>
+      <w:r>
+        <w:rPr>
+          <w:rFonts w:ascii="Times New Roman" w:hAnsi="Times New Roman" w:cs="Times New Roman"/>
+        </w:rPr>
+        <w:t>Duración: Aprox. 45mm / 1.8 "</w:t>
+      </w:r>
+    </w:p>
+    <w:p>
+      <w:pPr>
+        <w:pStyle w:val="Prrafodelista"/>
+        <w:numPr>
+          <w:ilvl w:val="3"/>
+          <w:numId w:val="4"/>
+        </w:numPr>
+        <w:rPr>
+          <w:rFonts w:ascii="Times New Roman" w:hAnsi="Times New Roman" w:cs="Times New Roman"/>
+        </w:rPr>
+      </w:pPr>
+      <w:r>
+        <w:rPr>
+          <w:rFonts w:ascii="Times New Roman" w:hAnsi="Times New Roman" w:cs="Times New Roman"/>
+        </w:rPr>
+        <w:t>Altura: Aprox. 30mm / 1.2 "</w:t>
+      </w:r>
+    </w:p>
+    <w:p>
+      <w:pPr>
+        <w:pStyle w:val="Prrafodelista"/>
+        <w:numPr>
+          <w:ilvl w:val="3"/>
+          <w:numId w:val="4"/>
+        </w:numPr>
+        <w:rPr>
+          <w:rFonts w:ascii="Times New Roman" w:hAnsi="Times New Roman" w:cs="Times New Roman"/>
+        </w:rPr>
+      </w:pPr>
+      <w:r>
+        <w:rPr>
+          <w:rFonts w:ascii="Times New Roman" w:hAnsi="Times New Roman" w:cs="Times New Roman"/>
+        </w:rPr>
+        <w:t>Material: plástico</w:t>
+      </w:r>
+    </w:p>
+    <w:p>
+      <w:pPr>
+        <w:pStyle w:val="Prrafodelista"/>
+        <w:ind w:left="2508"/>
+        <w:rPr>
+          <w:rFonts w:ascii="Times New Roman" w:hAnsi="Times New Roman" w:cs="Times New Roman"/>
         </w:rPr>
       </w:pPr>
     </w:p>
@@ -1383,7 +1842,7 @@
         <w:rFonts w:ascii="Calibri" w:eastAsiaTheme="minorHAnsi" w:hAnsi="Calibri" w:cs="Calibri" w:hint="default"/>
       </w:rPr>
     </w:lvl>
-    <w:lvl w:ilvl="1" w:tplc="300A0003" w:tentative="1">
+    <w:lvl w:ilvl="1" w:tplc="300A0003">
       <w:start w:val="1"/>
       <w:numFmt w:val="bullet"/>
       <w:lvlText w:val="o"/>
@@ -1395,7 +1854,7 @@
         <w:rFonts w:ascii="Courier New" w:hAnsi="Courier New" w:cs="Courier New" w:hint="default"/>
       </w:rPr>
     </w:lvl>
-    <w:lvl w:ilvl="2" w:tplc="300A0005" w:tentative="1">
+    <w:lvl w:ilvl="2" w:tplc="300A0005">
       <w:start w:val="1"/>
       <w:numFmt w:val="bullet"/>
       <w:lvlText w:val=""/>
@@ -1407,7 +1866,7 @@
         <w:rFonts w:ascii="Wingdings" w:hAnsi="Wingdings" w:hint="default"/>
       </w:rPr>
     </w:lvl>
-    <w:lvl w:ilvl="3" w:tplc="300A0001" w:tentative="1">
+    <w:lvl w:ilvl="3" w:tplc="300A0001">
       <w:start w:val="1"/>
       <w:numFmt w:val="bullet"/>
       <w:lvlText w:val=""/>
@@ -1481,6 +1940,155 @@
     </w:lvl>
   </w:abstractNum>
   <w:abstractNum w:abstractNumId="3" w15:restartNumberingAfterBreak="0">
+    <w:nsid w:val="6B9C166E"/>
+    <w:multiLevelType w:val="multilevel"/>
+    <w:tmpl w:val="50D46378"/>
+    <w:lvl w:ilvl="0">
+      <w:start w:val="1"/>
+      <w:numFmt w:val="bullet"/>
+      <w:lvlText w:val=""/>
+      <w:lvlJc w:val="left"/>
+      <w:pPr>
+        <w:tabs>
+          <w:tab w:val="num" w:pos="2868"/>
+        </w:tabs>
+        <w:ind w:left="2868" w:hanging="360"/>
+      </w:pPr>
+      <w:rPr>
+        <w:rFonts w:ascii="Symbol" w:hAnsi="Symbol" w:hint="default"/>
+        <w:sz w:val="20"/>
+      </w:rPr>
+    </w:lvl>
+    <w:lvl w:ilvl="1" w:tentative="1">
+      <w:start w:val="1"/>
+      <w:numFmt w:val="bullet"/>
+      <w:lvlText w:val="o"/>
+      <w:lvlJc w:val="left"/>
+      <w:pPr>
+        <w:tabs>
+          <w:tab w:val="num" w:pos="3588"/>
+        </w:tabs>
+        <w:ind w:left="3588" w:hanging="360"/>
+      </w:pPr>
+      <w:rPr>
+        <w:rFonts w:ascii="Courier New" w:hAnsi="Courier New" w:hint="default"/>
+        <w:sz w:val="20"/>
+      </w:rPr>
+    </w:lvl>
+    <w:lvl w:ilvl="2" w:tentative="1">
+      <w:start w:val="1"/>
+      <w:numFmt w:val="bullet"/>
+      <w:lvlText w:val=""/>
+      <w:lvlJc w:val="left"/>
+      <w:pPr>
+        <w:tabs>
+          <w:tab w:val="num" w:pos="4308"/>
+        </w:tabs>
+        <w:ind w:left="4308" w:hanging="360"/>
+      </w:pPr>
+      <w:rPr>
+        <w:rFonts w:ascii="Wingdings" w:hAnsi="Wingdings" w:hint="default"/>
+        <w:sz w:val="20"/>
+      </w:rPr>
+    </w:lvl>
+    <w:lvl w:ilvl="3" w:tentative="1">
+      <w:start w:val="1"/>
+      <w:numFmt w:val="bullet"/>
+      <w:lvlText w:val=""/>
+      <w:lvlJc w:val="left"/>
+      <w:pPr>
+        <w:tabs>
+          <w:tab w:val="num" w:pos="5028"/>
+        </w:tabs>
+        <w:ind w:left="5028" w:hanging="360"/>
+      </w:pPr>
+      <w:rPr>
+        <w:rFonts w:ascii="Wingdings" w:hAnsi="Wingdings" w:hint="default"/>
+        <w:sz w:val="20"/>
+      </w:rPr>
+    </w:lvl>
+    <w:lvl w:ilvl="4" w:tentative="1">
+      <w:start w:val="1"/>
+      <w:numFmt w:val="bullet"/>
+      <w:lvlText w:val=""/>
+      <w:lvlJc w:val="left"/>
+      <w:pPr>
+        <w:tabs>
+          <w:tab w:val="num" w:pos="5748"/>
+        </w:tabs>
+        <w:ind w:left="5748" w:hanging="360"/>
+      </w:pPr>
+      <w:rPr>
+        <w:rFonts w:ascii="Wingdings" w:hAnsi="Wingdings" w:hint="default"/>
+        <w:sz w:val="20"/>
+      </w:rPr>
+    </w:lvl>
+    <w:lvl w:ilvl="5" w:tentative="1">
+      <w:start w:val="1"/>
+      <w:numFmt w:val="bullet"/>
+      <w:lvlText w:val=""/>
+      <w:lvlJc w:val="left"/>
+      <w:pPr>
+        <w:tabs>
+          <w:tab w:val="num" w:pos="6468"/>
+        </w:tabs>
+        <w:ind w:left="6468" w:hanging="360"/>
+      </w:pPr>
+      <w:rPr>
+        <w:rFonts w:ascii="Wingdings" w:hAnsi="Wingdings" w:hint="default"/>
+        <w:sz w:val="20"/>
+      </w:rPr>
+    </w:lvl>
+    <w:lvl w:ilvl="6" w:tentative="1">
+      <w:start w:val="1"/>
+      <w:numFmt w:val="bullet"/>
+      <w:lvlText w:val=""/>
+      <w:lvlJc w:val="left"/>
+      <w:pPr>
+        <w:tabs>
+          <w:tab w:val="num" w:pos="7188"/>
+        </w:tabs>
+        <w:ind w:left="7188" w:hanging="360"/>
+      </w:pPr>
+      <w:rPr>
+        <w:rFonts w:ascii="Wingdings" w:hAnsi="Wingdings" w:hint="default"/>
+        <w:sz w:val="20"/>
+      </w:rPr>
+    </w:lvl>
+    <w:lvl w:ilvl="7" w:tentative="1">
+      <w:start w:val="1"/>
+      <w:numFmt w:val="bullet"/>
+      <w:lvlText w:val=""/>
+      <w:lvlJc w:val="left"/>
+      <w:pPr>
+        <w:tabs>
+          <w:tab w:val="num" w:pos="7908"/>
+        </w:tabs>
+        <w:ind w:left="7908" w:hanging="360"/>
+      </w:pPr>
+      <w:rPr>
+        <w:rFonts w:ascii="Wingdings" w:hAnsi="Wingdings" w:hint="default"/>
+        <w:sz w:val="20"/>
+      </w:rPr>
+    </w:lvl>
+    <w:lvl w:ilvl="8" w:tentative="1">
+      <w:start w:val="1"/>
+      <w:numFmt w:val="bullet"/>
+      <w:lvlText w:val=""/>
+      <w:lvlJc w:val="left"/>
+      <w:pPr>
+        <w:tabs>
+          <w:tab w:val="num" w:pos="8628"/>
+        </w:tabs>
+        <w:ind w:left="8628" w:hanging="360"/>
+      </w:pPr>
+      <w:rPr>
+        <w:rFonts w:ascii="Wingdings" w:hAnsi="Wingdings" w:hint="default"/>
+        <w:sz w:val="20"/>
+      </w:rPr>
+    </w:lvl>
+  </w:abstractNum>
+  <w:abstractNum w:abstractNumId="4" w15:restartNumberingAfterBreak="0">
     <w:nsid w:val="73380C3E"/>
     <w:multiLevelType w:val="hybridMultilevel"/>
     <w:tmpl w:val="E982A99A"/>
@@ -1571,7 +2179,7 @@
     </w:lvl>
   </w:abstractNum>
   <w:num w:numId="1">
-    <w:abstractNumId w:val="3"/>
+    <w:abstractNumId w:val="4"/>
   </w:num>
   <w:num w:numId="2">
     <w:abstractNumId w:val="1"/>
@@ -1581,6 +2189,9 @@
   </w:num>
   <w:num w:numId="4">
     <w:abstractNumId w:val="2"/>
+  </w:num>
+  <w:num w:numId="5">
+    <w:abstractNumId w:val="3"/>
   </w:num>
 </w:numbering>
 </file>
@@ -1984,6 +2595,27 @@
     <w:name w:val="Normal"/>
     <w:qFormat/>
   </w:style>
+  <w:style w:type="paragraph" w:styleId="Ttulo1">
+    <w:name w:val="heading 1"/>
+    <w:basedOn w:val="Normal"/>
+    <w:link w:val="Ttulo1Car"/>
+    <w:uiPriority w:val="9"/>
+    <w:qFormat/>
+    <w:rsid w:val="00DE5364"/>
+    <w:pPr>
+      <w:spacing w:before="100" w:beforeAutospacing="1" w:after="100" w:afterAutospacing="1" w:line="240" w:lineRule="auto"/>
+      <w:outlineLvl w:val="0"/>
+    </w:pPr>
+    <w:rPr>
+      <w:rFonts w:ascii="Times New Roman" w:eastAsia="Times New Roman" w:hAnsi="Times New Roman" w:cs="Times New Roman"/>
+      <w:b/>
+      <w:bCs/>
+      <w:kern w:val="36"/>
+      <w:sz w:val="48"/>
+      <w:szCs w:val="48"/>
+      <w:lang w:eastAsia="es-EC"/>
+    </w:rPr>
+  </w:style>
   <w:style w:type="character" w:default="1" w:styleId="Fuentedeprrafopredeter">
     <w:name w:val="Default Paragraph Font"/>
     <w:uiPriority w:val="1"/>
@@ -2049,6 +2681,27 @@
       <w:b/>
       <w:bCs/>
     </w:rPr>
+  </w:style>
+  <w:style w:type="character" w:customStyle="1" w:styleId="Ttulo1Car">
+    <w:name w:val="Título 1 Car"/>
+    <w:basedOn w:val="Fuentedeprrafopredeter"/>
+    <w:link w:val="Ttulo1"/>
+    <w:uiPriority w:val="9"/>
+    <w:rsid w:val="00DE5364"/>
+    <w:rPr>
+      <w:rFonts w:ascii="Times New Roman" w:eastAsia="Times New Roman" w:hAnsi="Times New Roman" w:cs="Times New Roman"/>
+      <w:b/>
+      <w:bCs/>
+      <w:kern w:val="36"/>
+      <w:sz w:val="48"/>
+      <w:szCs w:val="48"/>
+      <w:lang w:eastAsia="es-EC"/>
+    </w:rPr>
+  </w:style>
+  <w:style w:type="character" w:customStyle="1" w:styleId="base">
+    <w:name w:val="base"/>
+    <w:basedOn w:val="Fuentedeprrafopredeter"/>
+    <w:rsid w:val="00DE5364"/>
   </w:style>
 </w:styles>
 </file>

</xml_diff>